<commit_message>
Fix and report for CSRF exploit
</commit_message>
<xml_diff>
--- a/report/REPORT_sr.docx
+++ b/report/REPORT_sr.docx
@@ -8,7 +8,7 @@
           <w:docPartGallery w:val="Cover Pages"/>
           <w:docPartUnique w:val="true"/>
         </w:docPartObj>
-        <w:id w:val="104820424"/>
+        <w:id w:val="981577243"/>
       </w:sdtPr>
       <w:sdtContent>
         <w:p>
@@ -230,29 +230,7 @@
               <w:szCs w:val="24"/>
               <w:shd w:fill="auto" w:val="clear"/>
             </w:rPr>
-            <w:t>27.2.202</w:t>
-          </w:r>
-          <w:r>
-            <w:rPr>
-              <w:b w:val="false"/>
-              <w:bCs w:val="false"/>
-              <w:color w:val="000000"/>
-              <w:sz w:val="24"/>
-              <w:szCs w:val="24"/>
-              <w:shd w:fill="auto" w:val="clear"/>
-            </w:rPr>
-            <w:t>5</w:t>
-          </w:r>
-          <w:r>
-            <w:rPr>
-              <w:b w:val="false"/>
-              <w:bCs w:val="false"/>
-              <w:color w:val="000000"/>
-              <w:sz w:val="24"/>
-              <w:szCs w:val="24"/>
-              <w:shd w:fill="auto" w:val="clear"/>
-            </w:rPr>
-            <w:t>.</w:t>
+            <w:t>27.2.2025.</w:t>
           </w:r>
           <w:r>
             <w:br w:type="page"/>
@@ -277,7 +255,7 @@
         <w:tblStyle w:val="GridTable4-Accent1"/>
         <w:tblW w:w="9016" w:type="dxa"/>
         <w:jc w:val="left"/>
-        <w:tblInd w:w="0" w:type="dxa"/>
+        <w:tblInd w:w="113" w:type="dxa"/>
         <w:tblLayout w:type="fixed"/>
         <w:tblCellMar>
           <w:top w:w="0" w:type="dxa"/>
@@ -555,27 +533,7 @@
                 <w:szCs w:val="24"/>
                 <w:lang w:val="en-US" w:eastAsia="ja-JP" w:bidi="ar-SA"/>
               </w:rPr>
-              <w:t>27.2.202</w:t>
-            </w:r>
-            <w:r>
-              <w:rPr>
-                <w:rFonts w:eastAsia="游明朝" w:cs=""/>
-                <w:kern w:val="2"/>
-                <w:sz w:val="24"/>
-                <w:szCs w:val="24"/>
-                <w:lang w:val="en-US" w:eastAsia="ja-JP" w:bidi="ar-SA"/>
-              </w:rPr>
-              <w:t>5</w:t>
-            </w:r>
-            <w:r>
-              <w:rPr>
-                <w:rFonts w:eastAsia="游明朝" w:cs=""/>
-                <w:kern w:val="2"/>
-                <w:sz w:val="24"/>
-                <w:szCs w:val="24"/>
-                <w:lang w:val="en-US" w:eastAsia="ja-JP" w:bidi="ar-SA"/>
-              </w:rPr>
-              <w:t>.</w:t>
+              <w:t>27.2.2025.</w:t>
             </w:r>
           </w:p>
         </w:tc>
@@ -970,6 +928,7 @@
                 <w:szCs w:val="24"/>
                 <w:lang w:val="en-US" w:eastAsia="ja-JP" w:bidi="ar-SA"/>
               </w:rPr>
+              <w:t>1.3.</w:t>
             </w:r>
           </w:p>
         </w:tc>
@@ -1002,6 +961,7 @@
                 <w:szCs w:val="24"/>
                 <w:lang w:val="en-US" w:eastAsia="ja-JP" w:bidi="ar-SA"/>
               </w:rPr>
+              <w:t>28.2.2025.</w:t>
             </w:r>
           </w:p>
         </w:tc>
@@ -1034,6 +994,7 @@
                 <w:szCs w:val="24"/>
                 <w:lang w:val="en-US" w:eastAsia="ja-JP" w:bidi="ar-SA"/>
               </w:rPr>
+              <w:t>Marko Lazarević</w:t>
             </w:r>
           </w:p>
         </w:tc>
@@ -1066,6 +1027,7 @@
                 <w:szCs w:val="24"/>
                 <w:lang w:val="en-US" w:eastAsia="ja-JP" w:bidi="ar-SA"/>
               </w:rPr>
+              <w:t>CSRF</w:t>
             </w:r>
           </w:p>
         </w:tc>
@@ -3294,12 +3256,734 @@
         <w:pStyle w:val="Heading1"/>
         <w:rPr/>
       </w:pPr>
-      <w:bookmarkStart w:id="12" w:name="_Toc160050520"/>
+      <w:bookmarkStart w:id="12" w:name="_Toc1600505161"/>
+      <w:r>
+        <w:rPr/>
+        <w:t xml:space="preserve">Cross-site </w:t>
+      </w:r>
+      <w:r>
+        <w:rPr/>
+        <w:t xml:space="preserve">request forgery </w:t>
+      </w:r>
+      <w:bookmarkEnd w:id="12"/>
+      <w:r>
+        <w:rPr/>
+        <w:t xml:space="preserve"> </w:t>
+      </w:r>
+    </w:p>
+    <w:p>
+      <w:pPr>
+        <w:pStyle w:val="Heading2"/>
+        <w:rPr/>
+      </w:pPr>
+      <w:bookmarkStart w:id="13" w:name="_Toc1600505171"/>
+      <w:r>
+        <w:rPr/>
+        <w:t xml:space="preserve">Napad: </w:t>
+      </w:r>
+      <w:r>
+        <w:rPr/>
+        <w:t>Promena podataka korisnika</w:t>
+      </w:r>
+      <w:r>
+        <w:rPr/>
+        <w:t xml:space="preserve"> </w:t>
+      </w:r>
+      <w:bookmarkEnd w:id="13"/>
+      <w:r>
+        <w:rPr/>
+        <w:t xml:space="preserve"> </w:t>
+      </w:r>
+    </w:p>
+    <w:p>
+      <w:pPr>
+        <w:pStyle w:val="Heading3"/>
+        <w:rPr/>
+      </w:pPr>
+      <w:bookmarkStart w:id="14" w:name="_Toc1600505181"/>
+      <w:r>
+        <w:rPr/>
+        <w:t>Metod napada:</w:t>
+      </w:r>
+      <w:bookmarkEnd w:id="14"/>
+      <w:r>
+        <w:rPr/>
+        <w:t xml:space="preserve"> </w:t>
+      </w:r>
+    </w:p>
+    <w:p>
+      <w:pPr>
+        <w:pStyle w:val="Normal"/>
+        <w:rPr/>
+      </w:pPr>
+      <w:r>
+        <w:rPr>
+          <w:color w:val="000000"/>
+        </w:rPr>
+        <w:t xml:space="preserve">U malicioznoj aplikaciji klikom na pehar poslati su podaci na /update-person </w:t>
+      </w:r>
+      <w:r>
+        <w:rPr>
+          <w:color w:val="000000"/>
+          <w:lang w:val="zxx" w:eastAsia="zxx" w:bidi="zxx"/>
+        </w:rPr>
+        <w:t>i izmenjeni su ime i prezime korisnika sa id 1.</w:t>
+        <w:br/>
+        <w:br/>
+      </w:r>
+      <w:r>
+        <w:rPr>
+          <w:rFonts w:ascii="JetBrains Mono" w:hAnsi="JetBrains Mono"/>
+          <w:b w:val="false"/>
+          <w:i/>
+          <w:iCs/>
+          <w:color w:val="333333"/>
+          <w:sz w:val="20"/>
+          <w:lang w:val="zxx" w:eastAsia="zxx" w:bidi="zxx"/>
+        </w:rPr>
+        <w:t xml:space="preserve">function exploit() </w:t>
+      </w:r>
+      <w:r>
+        <w:rPr>
+          <w:rFonts w:ascii="JetBrains Mono" w:hAnsi="JetBrains Mono"/>
+          <w:b w:val="false"/>
+          <w:i/>
+          <w:iCs/>
+          <w:color w:val="333333"/>
+          <w:sz w:val="20"/>
+        </w:rPr>
+        <w:t>{</w:t>
+      </w:r>
+      <w:r>
+        <w:rPr>
+          <w:i/>
+          <w:iCs/>
+          <w:color w:val="333333"/>
+        </w:rPr>
+        <w:br/>
+      </w:r>
+      <w:r>
+        <w:rPr>
+          <w:rFonts w:ascii="JetBrains Mono" w:hAnsi="JetBrains Mono"/>
+          <w:b w:val="false"/>
+          <w:i/>
+          <w:iCs/>
+          <w:color w:val="333333"/>
+          <w:sz w:val="20"/>
+        </w:rPr>
+        <w:t xml:space="preserve">    const formData = new FormData();</w:t>
+      </w:r>
+      <w:r>
+        <w:rPr>
+          <w:i/>
+          <w:iCs/>
+          <w:color w:val="333333"/>
+        </w:rPr>
+        <w:br/>
+        <w:br/>
+      </w:r>
+      <w:r>
+        <w:rPr>
+          <w:rFonts w:ascii="JetBrains Mono" w:hAnsi="JetBrains Mono"/>
+          <w:b w:val="false"/>
+          <w:i/>
+          <w:iCs/>
+          <w:color w:val="333333"/>
+          <w:sz w:val="20"/>
+        </w:rPr>
+        <w:t xml:space="preserve">    formData.append('id', 1);</w:t>
+      </w:r>
+      <w:r>
+        <w:rPr>
+          <w:i/>
+          <w:iCs/>
+          <w:color w:val="333333"/>
+        </w:rPr>
+        <w:br/>
+      </w:r>
+      <w:r>
+        <w:rPr>
+          <w:rFonts w:ascii="JetBrains Mono" w:hAnsi="JetBrains Mono"/>
+          <w:b w:val="false"/>
+          <w:i/>
+          <w:iCs/>
+          <w:color w:val="333333"/>
+          <w:sz w:val="20"/>
+        </w:rPr>
+        <w:t xml:space="preserve">    formData.append('firstName', 'Batman');</w:t>
+      </w:r>
+      <w:r>
+        <w:rPr>
+          <w:i/>
+          <w:iCs/>
+          <w:color w:val="333333"/>
+        </w:rPr>
+        <w:br/>
+      </w:r>
+      <w:r>
+        <w:rPr>
+          <w:rFonts w:ascii="JetBrains Mono" w:hAnsi="JetBrains Mono"/>
+          <w:b w:val="false"/>
+          <w:i/>
+          <w:iCs/>
+          <w:color w:val="333333"/>
+          <w:sz w:val="20"/>
+        </w:rPr>
+        <w:t xml:space="preserve">    formData.append('lastName', 'Dark Knight');</w:t>
+      </w:r>
+      <w:r>
+        <w:rPr>
+          <w:i/>
+          <w:iCs/>
+          <w:color w:val="333333"/>
+        </w:rPr>
+        <w:br/>
+      </w:r>
+      <w:r>
+        <w:rPr>
+          <w:rFonts w:ascii="JetBrains Mono" w:hAnsi="JetBrains Mono"/>
+          <w:b w:val="false"/>
+          <w:i/>
+          <w:iCs/>
+          <w:color w:val="333333"/>
+          <w:sz w:val="20"/>
+        </w:rPr>
+        <w:t xml:space="preserve">    fetch('http://localhost:8080/update-person',</w:t>
+      </w:r>
+      <w:r>
+        <w:rPr>
+          <w:i/>
+          <w:iCs/>
+          <w:color w:val="333333"/>
+        </w:rPr>
+        <w:br/>
+      </w:r>
+      <w:r>
+        <w:rPr>
+          <w:rFonts w:ascii="JetBrains Mono" w:hAnsi="JetBrains Mono"/>
+          <w:b w:val="false"/>
+          <w:i/>
+          <w:iCs/>
+          <w:color w:val="333333"/>
+          <w:sz w:val="20"/>
+        </w:rPr>
+        <w:t xml:space="preserve">            {method: 'POST', body: formData, credentials: 'include'});</w:t>
+      </w:r>
+      <w:r>
+        <w:rPr>
+          <w:i/>
+          <w:iCs/>
+          <w:color w:val="333333"/>
+        </w:rPr>
+        <w:br/>
+        <w:br/>
+      </w:r>
+      <w:r>
+        <w:rPr>
+          <w:rFonts w:ascii="JetBrains Mono" w:hAnsi="JetBrains Mono"/>
+          <w:b w:val="false"/>
+          <w:i/>
+          <w:iCs/>
+          <w:color w:val="333333"/>
+          <w:sz w:val="20"/>
+        </w:rPr>
+        <w:t>}</w:t>
+      </w:r>
+    </w:p>
+    <w:p>
+      <w:pPr>
+        <w:pStyle w:val="Normal"/>
+        <w:rPr>
+          <w:i w:val="false"/>
+          <w:i w:val="false"/>
+          <w:iCs w:val="false"/>
+          <w:color w:val="000000"/>
+        </w:rPr>
+      </w:pPr>
+      <w:r>
+        <w:drawing>
+          <wp:anchor behindDoc="0" distT="0" distB="0" distL="0" distR="0" simplePos="0" locked="0" layoutInCell="0" allowOverlap="1" relativeHeight="11">
+            <wp:simplePos x="0" y="0"/>
+            <wp:positionH relativeFrom="column">
+              <wp:posOffset>38100</wp:posOffset>
+            </wp:positionH>
+            <wp:positionV relativeFrom="paragraph">
+              <wp:posOffset>334645</wp:posOffset>
+            </wp:positionV>
+            <wp:extent cx="5561965" cy="2240915"/>
+            <wp:effectExtent l="0" t="0" r="0" b="0"/>
+            <wp:wrapSquare wrapText="largest"/>
+            <wp:docPr id="10" name="Image10" descr=""/>
+            <wp:cNvGraphicFramePr>
+              <a:graphicFrameLocks xmlns:a="http://schemas.openxmlformats.org/drawingml/2006/main" noChangeAspect="1"/>
+            </wp:cNvGraphicFramePr>
+            <a:graphic xmlns:a="http://schemas.openxmlformats.org/drawingml/2006/main">
+              <a:graphicData uri="http://schemas.openxmlformats.org/drawingml/2006/picture">
+                <pic:pic xmlns:pic="http://schemas.openxmlformats.org/drawingml/2006/picture">
+                  <pic:nvPicPr>
+                    <pic:cNvPr id="10" name="Image10" descr=""/>
+                    <pic:cNvPicPr>
+                      <a:picLocks noChangeAspect="1" noChangeArrowheads="1"/>
+                    </pic:cNvPicPr>
+                  </pic:nvPicPr>
+                  <pic:blipFill>
+                    <a:blip r:embed="rId11"/>
+                    <a:stretch>
+                      <a:fillRect/>
+                    </a:stretch>
+                  </pic:blipFill>
+                  <pic:spPr bwMode="auto">
+                    <a:xfrm>
+                      <a:off x="0" y="0"/>
+                      <a:ext cx="5561965" cy="2240915"/>
+                    </a:xfrm>
+                    <a:prstGeom prst="rect">
+                      <a:avLst/>
+                    </a:prstGeom>
+                  </pic:spPr>
+                </pic:pic>
+              </a:graphicData>
+            </a:graphic>
+          </wp:anchor>
+        </w:drawing>
+      </w:r>
+      <w:r>
+        <w:rPr>
+          <w:i w:val="false"/>
+          <w:iCs w:val="false"/>
+          <w:color w:val="000000"/>
+          <w:lang w:val="zxx" w:eastAsia="zxx" w:bidi="zxx"/>
+        </w:rPr>
+        <w:t>Rezultat napada:</w:t>
+      </w:r>
+    </w:p>
+    <w:p>
+      <w:pPr>
+        <w:pStyle w:val="Heading2"/>
+        <w:rPr>
+          <w:i w:val="false"/>
+          <w:i w:val="false"/>
+          <w:iCs w:val="false"/>
+          <w:color w:val="000000"/>
+        </w:rPr>
+      </w:pPr>
+      <w:r>
+        <w:rPr>
+          <w:i w:val="false"/>
+          <w:iCs w:val="false"/>
+          <w:color w:val="000000"/>
+        </w:rPr>
+      </w:r>
+    </w:p>
+    <w:p>
+      <w:pPr>
+        <w:pStyle w:val="Heading3"/>
+        <w:rPr>
+          <w:i w:val="false"/>
+          <w:i w:val="false"/>
+          <w:iCs w:val="false"/>
+          <w:color w:val="0F4761"/>
+        </w:rPr>
+      </w:pPr>
+      <w:r>
+        <w:rPr>
+          <w:i w:val="false"/>
+          <w:iCs w:val="false"/>
+          <w:color w:val="0F4761"/>
+        </w:rPr>
+      </w:r>
+    </w:p>
+    <w:p>
+      <w:pPr>
+        <w:pStyle w:val="Heading3"/>
+        <w:rPr>
+          <w:i w:val="false"/>
+          <w:i w:val="false"/>
+          <w:iCs w:val="false"/>
+          <w:color w:val="0F4761"/>
+        </w:rPr>
+      </w:pPr>
+      <w:r>
+        <w:rPr>
+          <w:i w:val="false"/>
+          <w:iCs w:val="false"/>
+          <w:color w:val="0F4761"/>
+        </w:rPr>
+      </w:r>
+    </w:p>
+    <w:p>
+      <w:pPr>
+        <w:pStyle w:val="Heading3"/>
+        <w:rPr>
+          <w:i w:val="false"/>
+          <w:i w:val="false"/>
+          <w:iCs w:val="false"/>
+          <w:color w:val="0F4761"/>
+        </w:rPr>
+      </w:pPr>
+      <w:r>
+        <w:rPr>
+          <w:i w:val="false"/>
+          <w:iCs w:val="false"/>
+          <w:color w:val="0F4761"/>
+        </w:rPr>
+      </w:r>
+    </w:p>
+    <w:p>
+      <w:pPr>
+        <w:pStyle w:val="Heading3"/>
+        <w:rPr>
+          <w:i w:val="false"/>
+          <w:i w:val="false"/>
+          <w:iCs w:val="false"/>
+          <w:color w:val="0F4761"/>
+        </w:rPr>
+      </w:pPr>
+      <w:r>
+        <w:rPr>
+          <w:i w:val="false"/>
+          <w:iCs w:val="false"/>
+          <w:color w:val="0F4761"/>
+        </w:rPr>
+      </w:r>
+    </w:p>
+    <w:p>
+      <w:pPr>
+        <w:pStyle w:val="Heading3"/>
+        <w:rPr>
+          <w:i w:val="false"/>
+          <w:i w:val="false"/>
+          <w:iCs w:val="false"/>
+          <w:color w:val="0F4761"/>
+        </w:rPr>
+      </w:pPr>
+      <w:r>
+        <w:rPr>
+          <w:i w:val="false"/>
+          <w:iCs w:val="false"/>
+          <w:color w:val="0F4761"/>
+        </w:rPr>
+      </w:r>
+    </w:p>
+    <w:p>
+      <w:pPr>
+        <w:pStyle w:val="Heading3"/>
+        <w:rPr>
+          <w:i w:val="false"/>
+          <w:i w:val="false"/>
+          <w:iCs w:val="false"/>
+          <w:color w:val="0F4761"/>
+        </w:rPr>
+      </w:pPr>
+      <w:r>
+        <w:rPr>
+          <w:i w:val="false"/>
+          <w:iCs w:val="false"/>
+          <w:color w:val="0F4761"/>
+        </w:rPr>
+      </w:r>
+    </w:p>
+    <w:p>
+      <w:pPr>
+        <w:pStyle w:val="Heading3"/>
+        <w:rPr>
+          <w:i w:val="false"/>
+          <w:i w:val="false"/>
+          <w:iCs w:val="false"/>
+          <w:color w:val="0F4761"/>
+        </w:rPr>
+      </w:pPr>
+      <w:r>
+        <w:rPr>
+          <w:i w:val="false"/>
+          <w:iCs w:val="false"/>
+          <w:color w:val="0F4761"/>
+        </w:rPr>
+      </w:r>
+    </w:p>
+    <w:p>
+      <w:pPr>
+        <w:pStyle w:val="Heading3"/>
+        <w:rPr>
+          <w:i w:val="false"/>
+          <w:i w:val="false"/>
+          <w:iCs w:val="false"/>
+          <w:color w:val="0F4761"/>
+        </w:rPr>
+      </w:pPr>
+      <w:r>
+        <w:rPr>
+          <w:i w:val="false"/>
+          <w:iCs w:val="false"/>
+          <w:color w:val="0F4761"/>
+        </w:rPr>
+      </w:r>
+    </w:p>
+    <w:p>
+      <w:pPr>
+        <w:pStyle w:val="Heading3"/>
+        <w:rPr>
+          <w:i w:val="false"/>
+          <w:i w:val="false"/>
+          <w:iCs w:val="false"/>
+          <w:color w:val="0F4761"/>
+        </w:rPr>
+      </w:pPr>
+      <w:bookmarkStart w:id="15" w:name="_Toc16005051813"/>
+      <w:r>
+        <w:rPr>
+          <w:i w:val="false"/>
+          <w:iCs w:val="false"/>
+          <w:color w:val="0F4761"/>
+        </w:rPr>
+        <w:t>Predlog odbrane :</w:t>
+      </w:r>
+      <w:bookmarkEnd w:id="15"/>
+      <w:r>
+        <w:rPr>
+          <w:i w:val="false"/>
+          <w:iCs w:val="false"/>
+          <w:color w:val="0F4761"/>
+        </w:rPr>
+        <w:t xml:space="preserve"> </w:t>
+      </w:r>
+    </w:p>
+    <w:p>
+      <w:pPr>
+        <w:pStyle w:val="Heading3"/>
+        <w:rPr>
+          <w:i w:val="false"/>
+          <w:i w:val="false"/>
+          <w:iCs w:val="false"/>
+          <w:color w:val="0F4761"/>
+        </w:rPr>
+      </w:pPr>
+      <w:r>
+        <w:rPr>
+          <w:i w:val="false"/>
+          <w:iCs w:val="false"/>
+          <w:color w:val="000000"/>
+        </w:rPr>
+        <w:drawing>
+          <wp:anchor behindDoc="0" distT="0" distB="0" distL="0" distR="0" simplePos="0" locked="0" layoutInCell="0" allowOverlap="1" relativeHeight="12">
+            <wp:simplePos x="0" y="0"/>
+            <wp:positionH relativeFrom="column">
+              <wp:posOffset>123825</wp:posOffset>
+            </wp:positionH>
+            <wp:positionV relativeFrom="paragraph">
+              <wp:posOffset>828675</wp:posOffset>
+            </wp:positionV>
+            <wp:extent cx="5731510" cy="1340485"/>
+            <wp:effectExtent l="0" t="0" r="0" b="0"/>
+            <wp:wrapSquare wrapText="largest"/>
+            <wp:docPr id="11" name="Image11" descr=""/>
+            <wp:cNvGraphicFramePr>
+              <a:graphicFrameLocks xmlns:a="http://schemas.openxmlformats.org/drawingml/2006/main" noChangeAspect="1"/>
+            </wp:cNvGraphicFramePr>
+            <a:graphic xmlns:a="http://schemas.openxmlformats.org/drawingml/2006/main">
+              <a:graphicData uri="http://schemas.openxmlformats.org/drawingml/2006/picture">
+                <pic:pic xmlns:pic="http://schemas.openxmlformats.org/drawingml/2006/picture">
+                  <pic:nvPicPr>
+                    <pic:cNvPr id="11" name="Image11" descr=""/>
+                    <pic:cNvPicPr>
+                      <a:picLocks noChangeAspect="1" noChangeArrowheads="1"/>
+                    </pic:cNvPicPr>
+                  </pic:nvPicPr>
+                  <pic:blipFill>
+                    <a:blip r:embed="rId12"/>
+                    <a:stretch>
+                      <a:fillRect/>
+                    </a:stretch>
+                  </pic:blipFill>
+                  <pic:spPr bwMode="auto">
+                    <a:xfrm>
+                      <a:off x="0" y="0"/>
+                      <a:ext cx="5731510" cy="1340485"/>
+                    </a:xfrm>
+                    <a:prstGeom prst="rect">
+                      <a:avLst/>
+                    </a:prstGeom>
+                  </pic:spPr>
+                </pic:pic>
+              </a:graphicData>
+            </a:graphic>
+          </wp:anchor>
+        </w:drawing>
+      </w:r>
+      <w:r>
+        <w:rPr>
+          <w:i w:val="false"/>
+          <w:iCs w:val="false"/>
+          <w:color w:val="000000"/>
+        </w:rPr>
+        <w:t>Implementiranje CSRF zaštite korišćenjem tokena.</w:t>
+        <w:br/>
+        <w:br/>
+        <w:t>Kada se kreira forma dodaje se skriveno polje csrfToken</w:t>
+        <w:br/>
+        <w:br/>
+      </w:r>
+    </w:p>
+    <w:p>
+      <w:pPr>
+        <w:pStyle w:val="Normal"/>
+        <w:rPr>
+          <w:i w:val="false"/>
+          <w:i w:val="false"/>
+          <w:iCs w:val="false"/>
+          <w:color w:val="000000"/>
+        </w:rPr>
+      </w:pPr>
+      <w:r>
+        <w:drawing>
+          <wp:anchor behindDoc="0" distT="0" distB="0" distL="0" distR="0" simplePos="0" locked="0" layoutInCell="0" allowOverlap="1" relativeHeight="13">
+            <wp:simplePos x="0" y="0"/>
+            <wp:positionH relativeFrom="column">
+              <wp:align>center</wp:align>
+            </wp:positionH>
+            <wp:positionV relativeFrom="paragraph">
+              <wp:posOffset>635</wp:posOffset>
+            </wp:positionV>
+            <wp:extent cx="5731510" cy="724535"/>
+            <wp:effectExtent l="0" t="0" r="0" b="0"/>
+            <wp:wrapSquare wrapText="largest"/>
+            <wp:docPr id="12" name="Image12" descr=""/>
+            <wp:cNvGraphicFramePr>
+              <a:graphicFrameLocks xmlns:a="http://schemas.openxmlformats.org/drawingml/2006/main" noChangeAspect="1"/>
+            </wp:cNvGraphicFramePr>
+            <a:graphic xmlns:a="http://schemas.openxmlformats.org/drawingml/2006/main">
+              <a:graphicData uri="http://schemas.openxmlformats.org/drawingml/2006/picture">
+                <pic:pic xmlns:pic="http://schemas.openxmlformats.org/drawingml/2006/picture">
+                  <pic:nvPicPr>
+                    <pic:cNvPr id="12" name="Image12" descr=""/>
+                    <pic:cNvPicPr>
+                      <a:picLocks noChangeAspect="1" noChangeArrowheads="1"/>
+                    </pic:cNvPicPr>
+                  </pic:nvPicPr>
+                  <pic:blipFill>
+                    <a:blip r:embed="rId13"/>
+                    <a:stretch>
+                      <a:fillRect/>
+                    </a:stretch>
+                  </pic:blipFill>
+                  <pic:spPr bwMode="auto">
+                    <a:xfrm>
+                      <a:off x="0" y="0"/>
+                      <a:ext cx="5731510" cy="724535"/>
+                    </a:xfrm>
+                    <a:prstGeom prst="rect">
+                      <a:avLst/>
+                    </a:prstGeom>
+                  </pic:spPr>
+                </pic:pic>
+              </a:graphicData>
+            </a:graphic>
+          </wp:anchor>
+        </w:drawing>
+      </w:r>
+      <w:r>
+        <w:rPr>
+          <w:i w:val="false"/>
+          <w:iCs w:val="false"/>
+          <w:color w:val="000000"/>
+        </w:rPr>
+        <w:t>Kada se šalje zahtev za izmenom proverava se token</w:t>
+      </w:r>
+      <w:r>
+        <w:rPr>
+          <w:i w:val="false"/>
+          <w:iCs w:val="false"/>
+          <w:color w:val="000000"/>
+          <w:lang w:val="zxx" w:eastAsia="zxx" w:bidi="zxx"/>
+        </w:rPr>
+        <w:t xml:space="preserve"> i </w:t>
+      </w:r>
+      <w:r>
+        <w:rPr>
+          <w:i w:val="false"/>
+          <w:iCs w:val="false"/>
+          <w:color w:val="000000"/>
+        </w:rPr>
+        <w:t>ukoliko je validan tada se menjaju podaci:</w:t>
+      </w:r>
+    </w:p>
+    <w:p>
+      <w:pPr>
+        <w:pStyle w:val="Normal"/>
+        <w:rPr>
+          <w:i w:val="false"/>
+          <w:i w:val="false"/>
+          <w:iCs w:val="false"/>
+          <w:color w:val="000000"/>
+        </w:rPr>
+      </w:pPr>
+      <w:r>
+        <w:rPr>
+          <w:i w:val="false"/>
+          <w:iCs w:val="false"/>
+          <w:color w:val="000000"/>
+        </w:rPr>
+        <w:drawing>
+          <wp:anchor behindDoc="0" distT="0" distB="0" distL="0" distR="0" simplePos="0" locked="0" layoutInCell="0" allowOverlap="1" relativeHeight="14">
+            <wp:simplePos x="0" y="0"/>
+            <wp:positionH relativeFrom="column">
+              <wp:posOffset>-19050</wp:posOffset>
+            </wp:positionH>
+            <wp:positionV relativeFrom="paragraph">
+              <wp:posOffset>635</wp:posOffset>
+            </wp:positionV>
+            <wp:extent cx="5731510" cy="1236980"/>
+            <wp:effectExtent l="0" t="0" r="0" b="0"/>
+            <wp:wrapSquare wrapText="largest"/>
+            <wp:docPr id="13" name="Image13" descr=""/>
+            <wp:cNvGraphicFramePr>
+              <a:graphicFrameLocks xmlns:a="http://schemas.openxmlformats.org/drawingml/2006/main" noChangeAspect="1"/>
+            </wp:cNvGraphicFramePr>
+            <a:graphic xmlns:a="http://schemas.openxmlformats.org/drawingml/2006/main">
+              <a:graphicData uri="http://schemas.openxmlformats.org/drawingml/2006/picture">
+                <pic:pic xmlns:pic="http://schemas.openxmlformats.org/drawingml/2006/picture">
+                  <pic:nvPicPr>
+                    <pic:cNvPr id="13" name="Image13" descr=""/>
+                    <pic:cNvPicPr>
+                      <a:picLocks noChangeAspect="1" noChangeArrowheads="1"/>
+                    </pic:cNvPicPr>
+                  </pic:nvPicPr>
+                  <pic:blipFill>
+                    <a:blip r:embed="rId14"/>
+                    <a:stretch>
+                      <a:fillRect/>
+                    </a:stretch>
+                  </pic:blipFill>
+                  <pic:spPr bwMode="auto">
+                    <a:xfrm>
+                      <a:off x="0" y="0"/>
+                      <a:ext cx="5731510" cy="1236980"/>
+                    </a:xfrm>
+                    <a:prstGeom prst="rect">
+                      <a:avLst/>
+                    </a:prstGeom>
+                  </pic:spPr>
+                </pic:pic>
+              </a:graphicData>
+            </a:graphic>
+          </wp:anchor>
+        </w:drawing>
+      </w:r>
+      <w:r>
+        <w:br w:type="page"/>
+      </w:r>
+    </w:p>
+    <w:p>
+      <w:pPr>
+        <w:pStyle w:val="Heading1"/>
+        <w:rPr/>
+      </w:pPr>
+      <w:bookmarkStart w:id="16" w:name="_Toc160050520"/>
       <w:r>
         <w:rPr/>
         <w:t>Zaključak</w:t>
       </w:r>
-      <w:bookmarkEnd w:id="12"/>
+      <w:bookmarkEnd w:id="16"/>
     </w:p>
     <w:p>
       <w:pPr>

</xml_diff>